<commit_message>
git diff 与 git diff --staged区别
</commit_message>
<xml_diff>
--- a/dzy.docx
+++ b/dzy.docx
@@ -605,16 +605,74 @@
     </w:p>
     <w:p/>
     <w:p>
+      <w:r>
+        <w:rPr>
+          <w:rFonts w:hint="eastAsia"/>
+        </w:rPr>
+        <w:t>多个文件</w:t>
+      </w:r>
+    </w:p>
+    <w:p/>
+    <w:p>
       <w:pPr>
         <w:rPr>
-          <w:rFonts w:hint="eastAsia"/>
+          <w:rFonts w:ascii="Helvetica" w:hAnsi="Helvetica" w:cs="Helvetica"/>
+          <w:color w:val="333333"/>
+          <w:sz w:val="20"/>
+          <w:szCs w:val="20"/>
+          <w:shd w:val="clear" w:color="auto" w:fill="FFFFFF"/>
         </w:rPr>
       </w:pPr>
       <w:r>
-        <w:rPr>
-          <w:rFonts w:hint="eastAsia"/>
-        </w:rPr>
-        <w:t>多个文件</w:t>
+        <w:t>git diff</w:t>
+      </w:r>
+      <w:r>
+        <w:tab/>
+      </w:r>
+      <w:r>
+        <w:tab/>
+      </w:r>
+      <w:r>
+        <w:tab/>
+      </w:r>
+      <w:r>
+        <w:tab/>
+      </w:r>
+      <w:r>
+        <w:tab/>
+        <w:t>//</w:t>
+      </w:r>
+      <w:r>
+        <w:rPr>
+          <w:rFonts w:ascii="Helvetica" w:hAnsi="Helvetica" w:cs="Helvetica"/>
+          <w:color w:val="333333"/>
+          <w:sz w:val="20"/>
+          <w:szCs w:val="20"/>
+          <w:shd w:val="clear" w:color="auto" w:fill="FFFFFF"/>
+        </w:rPr>
+        <w:t>显示已写入暂存区和已经被修改但尚未写入暂存</w:t>
+      </w:r>
+      <w:proofErr w:type="gramStart"/>
+      <w:r>
+        <w:rPr>
+          <w:rFonts w:ascii="Helvetica" w:hAnsi="Helvetica" w:cs="Helvetica"/>
+          <w:color w:val="333333"/>
+          <w:sz w:val="20"/>
+          <w:szCs w:val="20"/>
+          <w:shd w:val="clear" w:color="auto" w:fill="FFFFFF"/>
+        </w:rPr>
+        <w:t>区文件</w:t>
+      </w:r>
+      <w:proofErr w:type="gramEnd"/>
+      <w:r>
+        <w:rPr>
+          <w:rFonts w:ascii="Helvetica" w:hAnsi="Helvetica" w:cs="Helvetica"/>
+          <w:color w:val="333333"/>
+          <w:sz w:val="20"/>
+          <w:szCs w:val="20"/>
+          <w:shd w:val="clear" w:color="auto" w:fill="FFFFFF"/>
+        </w:rPr>
+        <w:t>的区别</w:t>
       </w:r>
       <w:bookmarkStart w:id="0" w:name="_GoBack"/>
       <w:bookmarkEnd w:id="0"/>

</xml_diff>

<commit_message>
添加git diff --staged 和 git diff HEAD 笔记
</commit_message>
<xml_diff>
--- a/dzy.docx
+++ b/dzy.docx
@@ -673,6 +673,104 @@
           <w:shd w:val="clear" w:color="auto" w:fill="FFFFFF"/>
         </w:rPr>
         <w:t>的区别</w:t>
+      </w:r>
+    </w:p>
+    <w:p>
+      <w:pPr>
+        <w:rPr>
+          <w:rFonts w:ascii="Helvetica" w:hAnsi="Helvetica" w:cs="Helvetica"/>
+          <w:color w:val="333333"/>
+          <w:sz w:val="20"/>
+          <w:szCs w:val="20"/>
+          <w:shd w:val="clear" w:color="auto" w:fill="FFFFFF"/>
+        </w:rPr>
+      </w:pPr>
+      <w:r>
+        <w:rPr>
+          <w:rFonts w:hint="eastAsia"/>
+        </w:rPr>
+        <w:t>git diff --staged</w:t>
+      </w:r>
+      <w:r>
+        <w:rPr>
+          <w:rFonts w:hint="eastAsia"/>
+        </w:rPr>
+        <w:tab/>
+      </w:r>
+      <w:r>
+        <w:rPr>
+          <w:rFonts w:hint="eastAsia"/>
+        </w:rPr>
+        <w:tab/>
+      </w:r>
+      <w:r>
+        <w:rPr>
+          <w:rFonts w:hint="eastAsia"/>
+        </w:rPr>
+        <w:tab/>
+        <w:t>//</w:t>
+      </w:r>
+      <w:r>
+        <w:rPr>
+          <w:rFonts w:ascii="Helvetica" w:hAnsi="Helvetica" w:cs="Helvetica" w:hint="eastAsia"/>
+          <w:color w:val="333333"/>
+          <w:sz w:val="20"/>
+          <w:szCs w:val="20"/>
+          <w:shd w:val="clear" w:color="auto" w:fill="FFFFFF"/>
+        </w:rPr>
+        <w:t>显示暂存区和上一次提交</w:t>
+      </w:r>
+      <w:r>
+        <w:rPr>
+          <w:rFonts w:ascii="Helvetica" w:hAnsi="Helvetica" w:cs="Helvetica"/>
+          <w:color w:val="333333"/>
+          <w:sz w:val="20"/>
+          <w:szCs w:val="20"/>
+          <w:shd w:val="clear" w:color="auto" w:fill="FFFFFF"/>
+        </w:rPr>
+        <w:t>(commit)</w:t>
+      </w:r>
+      <w:r>
+        <w:rPr>
+          <w:rFonts w:ascii="Helvetica" w:hAnsi="Helvetica" w:cs="Helvetica" w:hint="eastAsia"/>
+          <w:color w:val="333333"/>
+          <w:sz w:val="20"/>
+          <w:szCs w:val="20"/>
+          <w:shd w:val="clear" w:color="auto" w:fill="FFFFFF"/>
+        </w:rPr>
+        <w:t>的差异</w:t>
+      </w:r>
+    </w:p>
+    <w:p>
+      <w:pPr>
+        <w:rPr>
+          <w:rFonts w:hint="eastAsia"/>
+        </w:rPr>
+      </w:pPr>
+      <w:r>
+        <w:rPr>
+          <w:rFonts w:hint="eastAsia"/>
+        </w:rPr>
+        <w:t>g</w:t>
+      </w:r>
+      <w:r>
+        <w:t>it diff HEAD</w:t>
+      </w:r>
+      <w:r>
+        <w:tab/>
+      </w:r>
+      <w:r>
+        <w:tab/>
+      </w:r>
+      <w:r>
+        <w:tab/>
+      </w:r>
+      <w:r>
+        <w:tab/>
+        <w:t>//</w:t>
+      </w:r>
+      <w:r>
+        <w:t>显示工作版本(Working tree)和HEAD的差别</w:t>
       </w:r>
       <w:bookmarkStart w:id="0" w:name="_GoBack"/>
       <w:bookmarkEnd w:id="0"/>

</xml_diff>